<commit_message>
Fixed an issue with files download/upload
Related to compose modal.
</commit_message>
<xml_diff>
--- a/Work.docx
+++ b/Work.docx
@@ -1349,6 +1349,45 @@
         </w:rPr>
         <w:t>If an email is saved to drafts first then sent, the attachment won’t be visible for download</w:t>
       </w:r>
+      <w:r>
+        <w:rPr>
+          <w:b/>
+          <w:bCs/>
+          <w:sz w:val="28"/>
+          <w:szCs w:val="28"/>
+        </w:rPr>
+        <w:t xml:space="preserve"> </w:t>
+      </w:r>
+      <w:r>
+        <w:rPr>
+          <w:b/>
+          <w:bCs/>
+          <w:color w:val="FF0000"/>
+          <w:sz w:val="28"/>
+          <w:szCs w:val="28"/>
+        </w:rPr>
+        <w:t>(</w:t>
+      </w:r>
+      <w:r>
+        <w:rPr>
+          <w:b/>
+          <w:bCs/>
+          <w:color w:val="FF0000"/>
+          <w:sz w:val="28"/>
+          <w:szCs w:val="28"/>
+        </w:rPr>
+        <w:t>Fixed</w:t>
+      </w:r>
+      <w:r>
+        <w:rPr>
+          <w:b/>
+          <w:bCs/>
+          <w:color w:val="FF0000"/>
+          <w:sz w:val="28"/>
+          <w:szCs w:val="28"/>
+        </w:rPr>
+        <w:t>)</w:t>
+      </w:r>
     </w:p>
     <w:p>
       <w:pPr>
@@ -1372,6 +1411,30 @@
           <w:szCs w:val="28"/>
         </w:rPr>
         <w:t xml:space="preserve">Show time format better in folders </w:t>
+      </w:r>
+    </w:p>
+    <w:p>
+      <w:pPr>
+        <w:pStyle w:val="ListParagraph"/>
+        <w:numPr>
+          <w:ilvl w:val="0"/>
+          <w:numId w:val="4"/>
+        </w:numPr>
+        <w:rPr>
+          <w:b/>
+          <w:bCs/>
+          <w:sz w:val="28"/>
+          <w:szCs w:val="28"/>
+        </w:rPr>
+      </w:pPr>
+      <w:r>
+        <w:rPr>
+          <w:b/>
+          <w:bCs/>
+          <w:sz w:val="28"/>
+          <w:szCs w:val="28"/>
+        </w:rPr>
+        <w:t>There seems to be a max size upload limit</w:t>
       </w:r>
     </w:p>
     <w:sectPr>

</xml_diff>

<commit_message>
Fixed max upload size issue.
</commit_message>
<xml_diff>
--- a/Work.docx
+++ b/Work.docx
@@ -1435,6 +1435,55 @@
           <w:szCs w:val="28"/>
         </w:rPr>
         <w:t>There seems to be a max size upload limit</w:t>
+      </w:r>
+      <w:r>
+        <w:rPr>
+          <w:b/>
+          <w:bCs/>
+          <w:sz w:val="28"/>
+          <w:szCs w:val="28"/>
+        </w:rPr>
+        <w:t xml:space="preserve"> </w:t>
+      </w:r>
+      <w:r>
+        <w:rPr>
+          <w:b/>
+          <w:bCs/>
+          <w:color w:val="FF0000"/>
+          <w:sz w:val="28"/>
+          <w:szCs w:val="28"/>
+        </w:rPr>
+        <w:t>(</w:t>
+      </w:r>
+      <w:r>
+        <w:rPr>
+          <w:b/>
+          <w:bCs/>
+          <w:color w:val="FF0000"/>
+          <w:sz w:val="28"/>
+          <w:szCs w:val="28"/>
+        </w:rPr>
+        <w:t>Fixed</w:t>
+      </w:r>
+      <w:r>
+        <w:rPr>
+          <w:b/>
+          <w:bCs/>
+          <w:color w:val="FF0000"/>
+          <w:sz w:val="28"/>
+          <w:szCs w:val="28"/>
+        </w:rPr>
+        <w:t>, max is now 100MB</w:t>
+      </w:r>
+      <w:r>
+        <w:rPr>
+          <w:b/>
+          <w:bCs/>
+          <w:color w:val="FF0000"/>
+          <w:sz w:val="28"/>
+          <w:szCs w:val="28"/>
+        </w:rPr>
+        <w:t>)</w:t>
       </w:r>
     </w:p>
     <w:sectPr>

</xml_diff>